<commit_message>
Updated CV to link to new website URL.
</commit_message>
<xml_diff>
--- a/Neil Swainston.docx
+++ b/Neil Swainston.docx
@@ -77,110 +77,91 @@
             <w:pPr>
               <w:jc w:val="right"/>
               <w:rPr>
-                <w:sz w:val="16"/>
-                <w:szCs w:val="16"/>
-              </w:rPr>
-            </w:pPr>
-            <w:r>
-              <w:rPr>
-                <w:rFonts w:cs="Tahoma"/>
+                <w:rFonts w:asciiTheme="majorHAnsi" w:hAnsiTheme="majorHAnsi" w:cs="Tahoma"/>
                 <w:b/>
                 <w:sz w:val="16"/>
                 <w:szCs w:val="16"/>
               </w:rPr>
-              <w:sym w:font="Wingdings" w:char="F02A"/>
-            </w:r>
-            <w:r>
-              <w:rPr>
-                <w:rFonts w:cs="Tahoma"/>
+            </w:pPr>
+            <w:r>
+              <w:rPr>
+                <w:rFonts w:ascii="Wingdings" w:hAnsi="Wingdings" w:cs="Tahoma"/>
+                <w:sz w:val="16"/>
+                <w:szCs w:val="16"/>
+              </w:rPr>
+              <w:t></w:t>
+            </w:r>
+            <w:r>
+              <w:rPr>
+                <w:rFonts w:asciiTheme="majorHAnsi" w:hAnsiTheme="majorHAnsi" w:cs="Tahoma"/>
                 <w:b/>
                 <w:sz w:val="16"/>
                 <w:szCs w:val="16"/>
               </w:rPr>
               <w:t xml:space="preserve"> </w:t>
             </w:r>
-            <w:r>
-              <w:rPr>
+            <w:bookmarkStart w:id="0" w:name="_GoBack"/>
+            <w:r>
+              <w:rPr>
+                <w:rFonts w:asciiTheme="majorHAnsi" w:hAnsiTheme="majorHAnsi" w:cs="Tahoma"/>
                 <w:sz w:val="16"/>
                 <w:szCs w:val="16"/>
               </w:rPr>
-              <w:t>127 Buckingham Road</w:t>
-            </w:r>
-            <w:r>
-              <w:rPr>
+              <w:fldChar w:fldCharType="begin"/>
+            </w:r>
+            <w:r>
+              <w:rPr>
+                <w:rFonts w:asciiTheme="majorHAnsi" w:hAnsiTheme="majorHAnsi" w:cs="Tahoma"/>
                 <w:sz w:val="16"/>
                 <w:szCs w:val="16"/>
               </w:rPr>
-              <w:t xml:space="preserve">, </w:t>
-            </w:r>
-            <w:r>
-              <w:rPr>
+              <w:instrText xml:space="preserve"> HYPERLINK "http://neilswainston.org" </w:instrText>
+            </w:r>
+            <w:r>
+              <w:rPr>
+                <w:rFonts w:asciiTheme="majorHAnsi" w:hAnsiTheme="majorHAnsi" w:cs="Tahoma"/>
                 <w:sz w:val="16"/>
                 <w:szCs w:val="16"/>
               </w:rPr>
-              <w:t>Manchester</w:t>
-            </w:r>
-            <w:r>
-              <w:rPr>
+            </w:r>
+            <w:r>
+              <w:rPr>
+                <w:rFonts w:asciiTheme="majorHAnsi" w:hAnsiTheme="majorHAnsi" w:cs="Tahoma"/>
                 <w:sz w:val="16"/>
                 <w:szCs w:val="16"/>
               </w:rPr>
-              <w:t xml:space="preserve">, </w:t>
-            </w:r>
-            <w:r>
-              <w:rPr>
+              <w:fldChar w:fldCharType="separate"/>
+            </w:r>
+            <w:r>
+              <w:rPr>
+                <w:rStyle w:val="Hyperlink"/>
+                <w:rFonts w:asciiTheme="majorHAnsi" w:hAnsiTheme="majorHAnsi" w:cs="Tahoma"/>
                 <w:sz w:val="16"/>
                 <w:szCs w:val="16"/>
               </w:rPr>
-              <w:t>M21 0RG</w:t>
-            </w:r>
-          </w:p>
-          <w:p>
-            <w:pPr>
-              <w:jc w:val="right"/>
-              <w:rPr>
+              <w:t>http://neilswainston.org</w:t>
+            </w:r>
+            <w:r>
+              <w:rPr>
+                <w:rFonts w:asciiTheme="majorHAnsi" w:hAnsiTheme="majorHAnsi" w:cs="Tahoma"/>
                 <w:sz w:val="16"/>
                 <w:szCs w:val="16"/>
               </w:rPr>
-            </w:pPr>
-            <w:r>
-              <w:rPr>
-                <w:rFonts w:cs="Tahoma"/>
-                <w:b/>
+              <w:fldChar w:fldCharType="end"/>
+            </w:r>
+            <w:bookmarkEnd w:id="0"/>
+          </w:p>
+          <w:p>
+            <w:pPr>
+              <w:jc w:val="right"/>
+              <w:rPr>
                 <w:sz w:val="16"/>
                 <w:szCs w:val="16"/>
               </w:rPr>
-              <w:sym w:font="Wingdings" w:char="F028"/>
-            </w:r>
-            <w:r>
-              <w:rPr>
-                <w:rFonts w:cs="Tahoma"/>
-                <w:b/>
-                <w:sz w:val="16"/>
-                <w:szCs w:val="16"/>
-              </w:rPr>
-              <w:t xml:space="preserve"> </w:t>
-            </w:r>
-            <w:r>
-              <w:rPr>
-                <w:sz w:val="16"/>
-                <w:szCs w:val="16"/>
-              </w:rPr>
-              <w:t>+44 (0)771 853 8352</w:t>
-            </w:r>
-          </w:p>
-          <w:p>
-            <w:pPr>
-              <w:jc w:val="right"/>
-              <w:rPr>
-                <w:sz w:val="16"/>
-                <w:szCs w:val="16"/>
-              </w:rPr>
-            </w:pPr>
-            <w:r>
-              <w:rPr>
-                <w:rFonts w:cs="Tahoma"/>
-                <w:b/>
+            </w:pPr>
+            <w:r>
+              <w:rPr>
+                <w:rFonts w:cs="Tahoma"/>
                 <w:sz w:val="16"/>
                 <w:szCs w:val="16"/>
               </w:rPr>
@@ -5314,13 +5295,7 @@
               <w:rPr>
                 <w:rFonts w:cs="Tahoma"/>
               </w:rPr>
-              <w:t>GeneGenie: Enzyme Variant L</w:t>
-            </w:r>
-            <w:r>
-              <w:rPr>
-                <w:rFonts w:cs="Tahoma"/>
-              </w:rPr>
-              <w:t>ibraries For Directed Evolution</w:t>
+              <w:t>GeneGenie: Enzyme Variant Libraries For Directed Evolution</w:t>
             </w:r>
             <w:r>
               <w:rPr>
@@ -5334,16 +5309,7 @@
                 <w:rFonts w:cs="Tahoma"/>
                 <w:i/>
               </w:rPr>
-              <w:t>ESCEC Symposium, Ruedesheim-am-Rhein</w:t>
-            </w:r>
-            <w:bookmarkStart w:id="0" w:name="_GoBack"/>
-            <w:bookmarkEnd w:id="0"/>
-            <w:r>
-              <w:rPr>
-                <w:rFonts w:cs="Tahoma"/>
-                <w:i/>
-              </w:rPr>
-              <w:t xml:space="preserve">, </w:t>
+              <w:t xml:space="preserve">ESCEC Symposium, Ruedesheim-am-Rhein, </w:t>
             </w:r>
             <w:r>
               <w:rPr>
@@ -6969,7 +6935,23 @@
                 <w:rFonts w:cs="Tahoma"/>
                 <w:i/>
               </w:rPr>
-              <w:t xml:space="preserve">-am-Rhein, </w:t>
+              <w:t>-am-</w:t>
+            </w:r>
+            <w:proofErr w:type="spellStart"/>
+            <w:r>
+              <w:rPr>
+                <w:rFonts w:cs="Tahoma"/>
+                <w:i/>
+              </w:rPr>
+              <w:t>Rhein</w:t>
+            </w:r>
+            <w:proofErr w:type="spellEnd"/>
+            <w:r>
+              <w:rPr>
+                <w:rFonts w:cs="Tahoma"/>
+                <w:i/>
+              </w:rPr>
+              <w:t xml:space="preserve">, </w:t>
             </w:r>
             <w:r>
               <w:rPr>

</xml_diff>